<commit_message>
correcciones de entregable 3
</commit_message>
<xml_diff>
--- a/entregables/analisis.docx
+++ b/entregables/analisis.docx
@@ -847,6 +847,59 @@
     <w:p>
       <w:pPr>
         <w:spacing w:line="276" w:lineRule="auto"/>
+        <w:jc w:val="both"/>
+        <w:rPr>
+          <w:rStyle w:val="a5"/>
+          <w:i w:val="0"/>
+          <w:iCs w:val="0"/>
+          <w:color w:val="auto"/>
+          <w:sz w:val="24"/>
+          <w:szCs w:val="24"/>
+        </w:rPr>
+      </w:pPr>
+      <w:r>
+        <w:rPr>
+          <w:sz w:val="24"/>
+          <w:szCs w:val="24"/>
+        </w:rPr>
+        <w:t xml:space="preserve">Así como se muestra en la figura 1, los puntos azules son los datos del </w:t>
+      </w:r>
+      <w:proofErr w:type="spellStart"/>
+      <w:r>
+        <w:rPr>
+          <w:sz w:val="24"/>
+          <w:szCs w:val="24"/>
+        </w:rPr>
+        <w:t>dataset</w:t>
+      </w:r>
+      <w:proofErr w:type="spellEnd"/>
+      <w:r>
+        <w:rPr>
+          <w:sz w:val="24"/>
+          <w:szCs w:val="24"/>
+        </w:rPr>
+        <w:t xml:space="preserve"> y la línea roja indica la predicción del modelo después de usar la librería </w:t>
+      </w:r>
+      <w:proofErr w:type="spellStart"/>
+      <w:r>
+        <w:rPr>
+          <w:sz w:val="24"/>
+          <w:szCs w:val="24"/>
+        </w:rPr>
+        <w:t>sklearn</w:t>
+      </w:r>
+      <w:proofErr w:type="spellEnd"/>
+      <w:r>
+        <w:rPr>
+          <w:sz w:val="24"/>
+          <w:szCs w:val="24"/>
+        </w:rPr>
+        <w:t>. A simple vista los datos son muy dispersos rodeando la línea de regresión, entre más cerca de la línea hay más datos concentrados.</w:t>
+      </w:r>
+    </w:p>
+    <w:p>
+      <w:pPr>
+        <w:spacing w:line="276" w:lineRule="auto"/>
         <w:rPr>
           <w:rStyle w:val="a5"/>
           <w:sz w:val="28"/>
@@ -867,16 +920,17 @@
         <w:spacing w:line="276" w:lineRule="auto"/>
         <w:jc w:val="both"/>
         <w:rPr>
-          <w:sz w:val="24"/>
-          <w:szCs w:val="24"/>
-        </w:rPr>
-      </w:pPr>
-      <w:r>
-        <w:rPr>
-          <w:sz w:val="24"/>
-          <w:szCs w:val="24"/>
-        </w:rPr>
-        <w:t xml:space="preserve">Así como se muestra en la figura 1, los puntos azules son los datos del </w:t>
+          <w:rFonts w:hint="eastAsia"/>
+          <w:sz w:val="24"/>
+          <w:szCs w:val="24"/>
+        </w:rPr>
+      </w:pPr>
+      <w:r>
+        <w:rPr>
+          <w:sz w:val="24"/>
+          <w:szCs w:val="24"/>
+        </w:rPr>
+        <w:t xml:space="preserve">Para tener un análisis profundo, el primer paso fue dividir los datos del </w:t>
       </w:r>
       <w:proofErr w:type="spellStart"/>
       <w:r>
@@ -892,137 +946,257 @@
           <w:sz w:val="24"/>
           <w:szCs w:val="24"/>
         </w:rPr>
-        <w:t xml:space="preserve"> y la línea roja indica la predicción del modelo después de usar la librería </w:t>
-      </w:r>
-      <w:proofErr w:type="spellStart"/>
-      <w:r>
-        <w:rPr>
-          <w:sz w:val="24"/>
-          <w:szCs w:val="24"/>
-        </w:rPr>
-        <w:t>sklearn</w:t>
-      </w:r>
-      <w:proofErr w:type="spellEnd"/>
-      <w:r>
-        <w:rPr>
-          <w:sz w:val="24"/>
-          <w:szCs w:val="24"/>
-        </w:rPr>
-        <w:t xml:space="preserve">. A simple vista los datos son muy dispersos rodeando </w:t>
-      </w:r>
-      <w:r>
-        <w:rPr>
-          <w:sz w:val="24"/>
-          <w:szCs w:val="24"/>
-        </w:rPr>
-        <w:t>la línea de regresión</w:t>
-      </w:r>
-      <w:r>
-        <w:rPr>
-          <w:sz w:val="24"/>
-          <w:szCs w:val="24"/>
-        </w:rPr>
-        <w:t>, entre más cerca de la línea hay más datos concentrados.</w:t>
+        <w:t xml:space="preserve"> en dos partes: </w:t>
+      </w:r>
+      <w:proofErr w:type="spellStart"/>
+      <w:r>
+        <w:rPr>
+          <w:sz w:val="24"/>
+          <w:szCs w:val="24"/>
+        </w:rPr>
+        <w:t>train</w:t>
+      </w:r>
+      <w:proofErr w:type="spellEnd"/>
+      <w:r>
+        <w:rPr>
+          <w:sz w:val="24"/>
+          <w:szCs w:val="24"/>
+        </w:rPr>
+        <w:t xml:space="preserve"> con la 2/3 parte y test con 1/3 parte. Ya que esto es fundamental para poder analizar con la técnica de </w:t>
+      </w:r>
+      <w:proofErr w:type="spellStart"/>
+      <w:r>
+        <w:rPr>
+          <w:sz w:val="24"/>
+          <w:szCs w:val="24"/>
+        </w:rPr>
+        <w:t>cross</w:t>
+      </w:r>
+      <w:proofErr w:type="spellEnd"/>
+      <w:r>
+        <w:rPr>
+          <w:sz w:val="24"/>
+          <w:szCs w:val="24"/>
+        </w:rPr>
+        <w:t xml:space="preserve"> </w:t>
+      </w:r>
+      <w:proofErr w:type="spellStart"/>
+      <w:r>
+        <w:rPr>
+          <w:sz w:val="24"/>
+          <w:szCs w:val="24"/>
+        </w:rPr>
+        <w:t>validations</w:t>
+      </w:r>
+      <w:proofErr w:type="spellEnd"/>
+      <w:r>
+        <w:rPr>
+          <w:sz w:val="24"/>
+          <w:szCs w:val="24"/>
+        </w:rPr>
+        <w:t>.</w:t>
       </w:r>
     </w:p>
     <w:p>
       <w:pPr>
         <w:spacing w:line="276" w:lineRule="auto"/>
-        <w:jc w:val="both"/>
-        <w:rPr>
-          <w:sz w:val="24"/>
-          <w:szCs w:val="24"/>
-        </w:rPr>
-      </w:pPr>
-      <w:r>
-        <w:rPr>
-          <w:sz w:val="24"/>
-          <w:szCs w:val="24"/>
-        </w:rPr>
-        <w:t xml:space="preserve">El modelo tiene un grado de </w:t>
-      </w:r>
-      <w:proofErr w:type="spellStart"/>
-      <w:r>
-        <w:rPr>
-          <w:sz w:val="24"/>
-          <w:szCs w:val="24"/>
-        </w:rPr>
-        <w:t>bias</w:t>
-      </w:r>
-      <w:proofErr w:type="spellEnd"/>
-      <w:r>
-        <w:rPr>
-          <w:sz w:val="24"/>
-          <w:szCs w:val="24"/>
-        </w:rPr>
-        <w:t xml:space="preserve"> o sesgos </w:t>
-      </w:r>
-      <w:r>
-        <w:rPr>
-          <w:sz w:val="24"/>
-          <w:szCs w:val="24"/>
-        </w:rPr>
-        <w:t>muy alto</w:t>
-      </w:r>
-      <w:r>
-        <w:rPr>
-          <w:sz w:val="24"/>
-          <w:szCs w:val="24"/>
-        </w:rPr>
-        <w:t>, ya que los modelos de regresión lineal son rápi</w:t>
-      </w:r>
-      <w:r>
-        <w:rPr>
-          <w:sz w:val="24"/>
-          <w:szCs w:val="24"/>
-        </w:rPr>
-        <w:t>dos y fácil de aprender para las máquinas, pero a su vez son menos flexibles debido a que la predicción es lineal</w:t>
-      </w:r>
-      <w:r>
-        <w:rPr>
-          <w:sz w:val="24"/>
-          <w:szCs w:val="24"/>
-        </w:rPr>
-        <w:t xml:space="preserve">. </w:t>
-      </w:r>
-      <w:r>
-        <w:rPr>
-          <w:sz w:val="24"/>
-          <w:szCs w:val="24"/>
-        </w:rPr>
-        <w:t>Esto hace que la línea</w:t>
-      </w:r>
-      <w:r>
-        <w:rPr>
-          <w:sz w:val="24"/>
-          <w:szCs w:val="24"/>
-        </w:rPr>
-        <w:t xml:space="preserve"> </w:t>
-      </w:r>
-      <w:r>
-        <w:rPr>
-          <w:sz w:val="24"/>
-          <w:szCs w:val="24"/>
-        </w:rPr>
-        <w:t xml:space="preserve">no abarcar </w:t>
-      </w:r>
-      <w:r>
-        <w:rPr>
-          <w:sz w:val="24"/>
-          <w:szCs w:val="24"/>
-        </w:rPr>
-        <w:t xml:space="preserve">la gran cantidad de datos por </w:t>
-      </w:r>
-      <w:r>
-        <w:rPr>
-          <w:sz w:val="24"/>
-          <w:szCs w:val="24"/>
-        </w:rPr>
-        <w:t>su dispersión, es decir, el rendimiento predictivo es menor debido a la complejidad de datos.</w:t>
+        <w:jc w:val="center"/>
+        <w:rPr>
+          <w:sz w:val="24"/>
+          <w:szCs w:val="24"/>
+        </w:rPr>
+      </w:pPr>
+      <w:r>
+        <w:rPr>
+          <w:sz w:val="24"/>
+          <w:szCs w:val="24"/>
+        </w:rPr>
+        <w:drawing>
+          <wp:inline distT="0" distB="0" distL="0" distR="0" wp14:anchorId="0FD201AD" wp14:editId="48A7B1E6">
+            <wp:extent cx="3733800" cy="2495550"/>
+            <wp:effectExtent l="0" t="0" r="0" b="0"/>
+            <wp:docPr id="3" name="图片 3" descr="图表, 折线图&#10;&#10;描述已自动生成"/>
+            <wp:cNvGraphicFramePr>
+              <a:graphicFrameLocks xmlns:a="http://schemas.openxmlformats.org/drawingml/2006/main" noChangeAspect="1"/>
+            </wp:cNvGraphicFramePr>
+            <a:graphic xmlns:a="http://schemas.openxmlformats.org/drawingml/2006/main">
+              <a:graphicData uri="http://schemas.openxmlformats.org/drawingml/2006/picture">
+                <pic:pic xmlns:pic="http://schemas.openxmlformats.org/drawingml/2006/picture">
+                  <pic:nvPicPr>
+                    <pic:cNvPr id="3" name="图片 3" descr="图表, 折线图&#10;&#10;描述已自动生成"/>
+                    <pic:cNvPicPr/>
+                  </pic:nvPicPr>
+                  <pic:blipFill>
+                    <a:blip r:embed="rId7"/>
+                    <a:stretch>
+                      <a:fillRect/>
+                    </a:stretch>
+                  </pic:blipFill>
+                  <pic:spPr>
+                    <a:xfrm>
+                      <a:off x="0" y="0"/>
+                      <a:ext cx="3733800" cy="2495550"/>
+                    </a:xfrm>
+                    <a:prstGeom prst="rect">
+                      <a:avLst/>
+                    </a:prstGeom>
+                  </pic:spPr>
+                </pic:pic>
+              </a:graphicData>
+            </a:graphic>
+          </wp:inline>
+        </w:drawing>
       </w:r>
     </w:p>
     <w:p>
       <w:pPr>
+        <w:jc w:val="center"/>
+        <w:rPr>
+          <w:sz w:val="20"/>
+          <w:szCs w:val="20"/>
+        </w:rPr>
+      </w:pPr>
+      <w:r>
+        <w:rPr>
+          <w:rStyle w:val="a5"/>
+          <w:i w:val="0"/>
+          <w:iCs w:val="0"/>
+          <w:color w:val="auto"/>
+          <w:sz w:val="20"/>
+          <w:szCs w:val="20"/>
+        </w:rPr>
+        <w:t xml:space="preserve">Figura </w:t>
+      </w:r>
+      <w:r>
+        <w:rPr>
+          <w:rStyle w:val="a5"/>
+          <w:i w:val="0"/>
+          <w:iCs w:val="0"/>
+          <w:color w:val="auto"/>
+          <w:sz w:val="20"/>
+          <w:szCs w:val="20"/>
+        </w:rPr>
+        <w:t>2</w:t>
+      </w:r>
+      <w:r>
+        <w:rPr>
+          <w:rStyle w:val="a5"/>
+          <w:i w:val="0"/>
+          <w:iCs w:val="0"/>
+          <w:color w:val="auto"/>
+          <w:sz w:val="20"/>
+          <w:szCs w:val="20"/>
+        </w:rPr>
+        <w:t xml:space="preserve">. </w:t>
+      </w:r>
+      <w:r>
+        <w:rPr>
+          <w:rStyle w:val="a5"/>
+          <w:i w:val="0"/>
+          <w:iCs w:val="0"/>
+          <w:color w:val="auto"/>
+          <w:sz w:val="20"/>
+          <w:szCs w:val="20"/>
+        </w:rPr>
+        <w:t xml:space="preserve">Gráfica </w:t>
+      </w:r>
+      <w:r>
+        <w:rPr>
+          <w:rStyle w:val="a5"/>
+          <w:i w:val="0"/>
+          <w:iCs w:val="0"/>
+          <w:color w:val="auto"/>
+          <w:sz w:val="20"/>
+          <w:szCs w:val="20"/>
+        </w:rPr>
+        <w:t xml:space="preserve">de </w:t>
+      </w:r>
+      <w:r>
+        <w:rPr>
+          <w:rStyle w:val="a5"/>
+          <w:i w:val="0"/>
+          <w:iCs w:val="0"/>
+          <w:color w:val="auto"/>
+          <w:sz w:val="20"/>
+          <w:szCs w:val="20"/>
+        </w:rPr>
+        <w:t>error vs. épocas (</w:t>
+      </w:r>
+      <w:proofErr w:type="spellStart"/>
+      <w:r>
+        <w:rPr>
+          <w:rStyle w:val="a5"/>
+          <w:i w:val="0"/>
+          <w:iCs w:val="0"/>
+          <w:color w:val="auto"/>
+          <w:sz w:val="20"/>
+          <w:szCs w:val="20"/>
+        </w:rPr>
+        <w:t>train</w:t>
+      </w:r>
+      <w:proofErr w:type="spellEnd"/>
+      <w:r>
+        <w:rPr>
+          <w:rStyle w:val="a5"/>
+          <w:i w:val="0"/>
+          <w:iCs w:val="0"/>
+          <w:color w:val="auto"/>
+          <w:sz w:val="20"/>
+          <w:szCs w:val="20"/>
+        </w:rPr>
+        <w:t xml:space="preserve"> y </w:t>
+      </w:r>
+      <w:proofErr w:type="spellStart"/>
+      <w:r>
+        <w:rPr>
+          <w:rStyle w:val="a5"/>
+          <w:i w:val="0"/>
+          <w:iCs w:val="0"/>
+          <w:color w:val="auto"/>
+          <w:sz w:val="20"/>
+          <w:szCs w:val="20"/>
+        </w:rPr>
+        <w:t>cross</w:t>
+      </w:r>
+      <w:proofErr w:type="spellEnd"/>
+      <w:r>
+        <w:rPr>
+          <w:rStyle w:val="a5"/>
+          <w:i w:val="0"/>
+          <w:iCs w:val="0"/>
+          <w:color w:val="auto"/>
+          <w:sz w:val="20"/>
+          <w:szCs w:val="20"/>
+        </w:rPr>
+        <w:t xml:space="preserve"> </w:t>
+      </w:r>
+      <w:proofErr w:type="spellStart"/>
+      <w:r>
+        <w:rPr>
+          <w:rStyle w:val="a5"/>
+          <w:i w:val="0"/>
+          <w:iCs w:val="0"/>
+          <w:color w:val="auto"/>
+          <w:sz w:val="20"/>
+          <w:szCs w:val="20"/>
+        </w:rPr>
+        <w:t>validation</w:t>
+      </w:r>
+      <w:proofErr w:type="spellEnd"/>
+      <w:r>
+        <w:rPr>
+          <w:rStyle w:val="a5"/>
+          <w:i w:val="0"/>
+          <w:iCs w:val="0"/>
+          <w:color w:val="auto"/>
+          <w:sz w:val="20"/>
+          <w:szCs w:val="20"/>
+        </w:rPr>
+        <w:t>)</w:t>
+      </w:r>
+    </w:p>
+    <w:p>
+      <w:pPr>
         <w:spacing w:line="276" w:lineRule="auto"/>
         <w:jc w:val="both"/>
         <w:rPr>
@@ -1035,35 +1209,94 @@
           <w:sz w:val="24"/>
           <w:szCs w:val="24"/>
         </w:rPr>
-        <w:t xml:space="preserve">El modelo tiene </w:t>
-      </w:r>
-      <w:r>
-        <w:rPr>
-          <w:sz w:val="24"/>
-          <w:szCs w:val="24"/>
-        </w:rPr>
-        <w:t xml:space="preserve">el grado de varianza baja debido </w:t>
-      </w:r>
-      <w:r>
-        <w:rPr>
-          <w:sz w:val="24"/>
-          <w:szCs w:val="24"/>
-        </w:rPr>
-        <w:t>a que es un modelo paramétrico</w:t>
-      </w:r>
-      <w:r>
-        <w:rPr>
-          <w:sz w:val="24"/>
-          <w:szCs w:val="24"/>
-        </w:rPr>
-        <w:t xml:space="preserve"> que presenta con poca flexibilidad; además, los datos que representa la temperatura no varían mucho si hace modificaciones</w:t>
-      </w:r>
-      <w:r>
-        <w:rPr>
-          <w:sz w:val="24"/>
-          <w:szCs w:val="24"/>
-        </w:rPr>
-        <w:t xml:space="preserve"> ya que se encuentra estable.</w:t>
+        <w:lastRenderedPageBreak/>
+        <w:t xml:space="preserve">En la figura 2 podemos ver que el modelo tiene </w:t>
+      </w:r>
+      <w:r>
+        <w:rPr>
+          <w:sz w:val="24"/>
+          <w:szCs w:val="24"/>
+        </w:rPr>
+        <w:t xml:space="preserve">un grado de </w:t>
+      </w:r>
+      <w:proofErr w:type="spellStart"/>
+      <w:r>
+        <w:rPr>
+          <w:sz w:val="24"/>
+          <w:szCs w:val="24"/>
+        </w:rPr>
+        <w:t>bias</w:t>
+      </w:r>
+      <w:proofErr w:type="spellEnd"/>
+      <w:r>
+        <w:rPr>
+          <w:sz w:val="24"/>
+          <w:szCs w:val="24"/>
+        </w:rPr>
+        <w:t xml:space="preserve"> o sesgos </w:t>
+      </w:r>
+      <w:r>
+        <w:rPr>
+          <w:sz w:val="24"/>
+          <w:szCs w:val="24"/>
+        </w:rPr>
+        <w:t>muy alto</w:t>
+      </w:r>
+      <w:r>
+        <w:rPr>
+          <w:sz w:val="24"/>
+          <w:szCs w:val="24"/>
+        </w:rPr>
+        <w:t>, ya que los modelos de regresión lineal son rápi</w:t>
+      </w:r>
+      <w:r>
+        <w:rPr>
+          <w:sz w:val="24"/>
+          <w:szCs w:val="24"/>
+        </w:rPr>
+        <w:t>dos y fácil de aprender para las máquinas, pero a su vez son menos flexibles debido a que la predicción es lineal</w:t>
+      </w:r>
+      <w:r>
+        <w:rPr>
+          <w:sz w:val="24"/>
+          <w:szCs w:val="24"/>
+        </w:rPr>
+        <w:t xml:space="preserve">. </w:t>
+      </w:r>
+      <w:r>
+        <w:rPr>
+          <w:sz w:val="24"/>
+          <w:szCs w:val="24"/>
+        </w:rPr>
+        <w:t>Esto hace que la línea</w:t>
+      </w:r>
+      <w:r>
+        <w:rPr>
+          <w:sz w:val="24"/>
+          <w:szCs w:val="24"/>
+        </w:rPr>
+        <w:t xml:space="preserve"> </w:t>
+      </w:r>
+      <w:r>
+        <w:rPr>
+          <w:sz w:val="24"/>
+          <w:szCs w:val="24"/>
+        </w:rPr>
+        <w:t xml:space="preserve">no abarcar </w:t>
+      </w:r>
+      <w:r>
+        <w:rPr>
+          <w:sz w:val="24"/>
+          <w:szCs w:val="24"/>
+        </w:rPr>
+        <w:t xml:space="preserve">la gran cantidad de datos por </w:t>
+      </w:r>
+      <w:r>
+        <w:rPr>
+          <w:sz w:val="24"/>
+          <w:szCs w:val="24"/>
+        </w:rPr>
+        <w:t>su dispersión, es decir, el rendimiento predictivo es menor debido a la complejidad de datos.</w:t>
       </w:r>
     </w:p>
     <w:p>
@@ -1080,6 +1313,51 @@
           <w:sz w:val="24"/>
           <w:szCs w:val="24"/>
         </w:rPr>
+        <w:t xml:space="preserve">El modelo tiene </w:t>
+      </w:r>
+      <w:r>
+        <w:rPr>
+          <w:sz w:val="24"/>
+          <w:szCs w:val="24"/>
+        </w:rPr>
+        <w:t xml:space="preserve">el grado de varianza baja debido </w:t>
+      </w:r>
+      <w:r>
+        <w:rPr>
+          <w:sz w:val="24"/>
+          <w:szCs w:val="24"/>
+        </w:rPr>
+        <w:t>a que es un modelo paramétrico</w:t>
+      </w:r>
+      <w:r>
+        <w:rPr>
+          <w:sz w:val="24"/>
+          <w:szCs w:val="24"/>
+        </w:rPr>
+        <w:t xml:space="preserve"> que presenta con poca flexibilidad; además, los datos que representa la temperatura no varían mucho si hace modificaciones</w:t>
+      </w:r>
+      <w:r>
+        <w:rPr>
+          <w:sz w:val="24"/>
+          <w:szCs w:val="24"/>
+        </w:rPr>
+        <w:t xml:space="preserve"> ya que se encuentra estable.</w:t>
+      </w:r>
+    </w:p>
+    <w:p>
+      <w:pPr>
+        <w:spacing w:line="276" w:lineRule="auto"/>
+        <w:jc w:val="both"/>
+        <w:rPr>
+          <w:sz w:val="24"/>
+          <w:szCs w:val="24"/>
+        </w:rPr>
+      </w:pPr>
+      <w:r>
+        <w:rPr>
+          <w:sz w:val="24"/>
+          <w:szCs w:val="24"/>
+        </w:rPr>
         <w:t xml:space="preserve">Al recopilar el grado de </w:t>
       </w:r>
       <w:proofErr w:type="spellStart"/>
@@ -1173,6 +1451,647 @@
           <w:szCs w:val="24"/>
         </w:rPr>
         <w:t>Alguna de estas formas puede ser cambiar el modelo a regresión polinomial y usar datos más significativos, es decir, usar la temperatura promedio como otra variable para poder predecir la temperatura del siguiente día.</w:t>
+      </w:r>
+    </w:p>
+    <w:p>
+      <w:pPr>
+        <w:spacing w:line="276" w:lineRule="auto"/>
+        <w:rPr>
+          <w:rStyle w:val="a5"/>
+          <w:sz w:val="28"/>
+          <w:szCs w:val="28"/>
+        </w:rPr>
+      </w:pPr>
+      <w:r>
+        <w:rPr>
+          <w:rStyle w:val="a5"/>
+          <w:sz w:val="28"/>
+          <w:szCs w:val="28"/>
+        </w:rPr>
+        <w:t>Refinamiento del modelo</w:t>
+      </w:r>
+    </w:p>
+    <w:p>
+      <w:pPr>
+        <w:spacing w:line="276" w:lineRule="auto"/>
+        <w:jc w:val="both"/>
+        <w:rPr>
+          <w:sz w:val="24"/>
+          <w:szCs w:val="24"/>
+        </w:rPr>
+      </w:pPr>
+      <w:r>
+        <w:rPr>
+          <w:sz w:val="24"/>
+          <w:szCs w:val="24"/>
+        </w:rPr>
+        <w:t xml:space="preserve">Para balancear el grado de </w:t>
+      </w:r>
+      <w:proofErr w:type="spellStart"/>
+      <w:r>
+        <w:rPr>
+          <w:sz w:val="24"/>
+          <w:szCs w:val="24"/>
+        </w:rPr>
+        <w:t>bias</w:t>
+      </w:r>
+      <w:proofErr w:type="spellEnd"/>
+      <w:r>
+        <w:rPr>
+          <w:sz w:val="24"/>
+          <w:szCs w:val="24"/>
+        </w:rPr>
+        <w:t xml:space="preserve"> y varianza, debemos analizar de nuevo los datos del </w:t>
+      </w:r>
+      <w:proofErr w:type="spellStart"/>
+      <w:r>
+        <w:rPr>
+          <w:sz w:val="24"/>
+          <w:szCs w:val="24"/>
+        </w:rPr>
+        <w:t>dataset</w:t>
+      </w:r>
+      <w:proofErr w:type="spellEnd"/>
+      <w:r>
+        <w:rPr>
+          <w:sz w:val="24"/>
+          <w:szCs w:val="24"/>
+        </w:rPr>
+        <w:t xml:space="preserve"> para seleccionar los valores que más se representan. Por lo </w:t>
+      </w:r>
+      <w:proofErr w:type="gramStart"/>
+      <w:r>
+        <w:rPr>
+          <w:sz w:val="24"/>
+          <w:szCs w:val="24"/>
+        </w:rPr>
+        <w:t>tanto</w:t>
+      </w:r>
+      <w:proofErr w:type="gramEnd"/>
+      <w:r>
+        <w:rPr>
+          <w:sz w:val="24"/>
+          <w:szCs w:val="24"/>
+        </w:rPr>
+        <w:t xml:space="preserve"> se realizó la descripción del </w:t>
+      </w:r>
+      <w:proofErr w:type="spellStart"/>
+      <w:r>
+        <w:rPr>
+          <w:sz w:val="24"/>
+          <w:szCs w:val="24"/>
+        </w:rPr>
+        <w:t>dataset</w:t>
+      </w:r>
+      <w:proofErr w:type="spellEnd"/>
+      <w:r>
+        <w:rPr>
+          <w:sz w:val="24"/>
+          <w:szCs w:val="24"/>
+        </w:rPr>
+        <w:t>:</w:t>
+      </w:r>
+    </w:p>
+    <w:p>
+      <w:pPr>
+        <w:spacing w:line="276" w:lineRule="auto"/>
+        <w:jc w:val="center"/>
+        <w:rPr>
+          <w:sz w:val="24"/>
+          <w:szCs w:val="24"/>
+        </w:rPr>
+      </w:pPr>
+      <w:r>
+        <w:rPr>
+          <w:sz w:val="24"/>
+          <w:szCs w:val="24"/>
+        </w:rPr>
+        <w:drawing>
+          <wp:inline distT="0" distB="0" distL="0" distR="0" wp14:anchorId="30D9DB31" wp14:editId="30CFC6EC">
+            <wp:extent cx="2196465" cy="2622241"/>
+            <wp:effectExtent l="0" t="0" r="0" b="6985"/>
+            <wp:docPr id="4" name="图片 4"/>
+            <wp:cNvGraphicFramePr>
+              <a:graphicFrameLocks xmlns:a="http://schemas.openxmlformats.org/drawingml/2006/main" noChangeAspect="1"/>
+            </wp:cNvGraphicFramePr>
+            <a:graphic xmlns:a="http://schemas.openxmlformats.org/drawingml/2006/main">
+              <a:graphicData uri="http://schemas.openxmlformats.org/drawingml/2006/picture">
+                <pic:pic xmlns:pic="http://schemas.openxmlformats.org/drawingml/2006/picture">
+                  <pic:nvPicPr>
+                    <pic:cNvPr id="1" name=""/>
+                    <pic:cNvPicPr/>
+                  </pic:nvPicPr>
+                  <pic:blipFill>
+                    <a:blip r:embed="rId8"/>
+                    <a:stretch>
+                      <a:fillRect/>
+                    </a:stretch>
+                  </pic:blipFill>
+                  <pic:spPr>
+                    <a:xfrm>
+                      <a:off x="0" y="0"/>
+                      <a:ext cx="2197530" cy="2623512"/>
+                    </a:xfrm>
+                    <a:prstGeom prst="rect">
+                      <a:avLst/>
+                    </a:prstGeom>
+                  </pic:spPr>
+                </pic:pic>
+              </a:graphicData>
+            </a:graphic>
+          </wp:inline>
+        </w:drawing>
+      </w:r>
+    </w:p>
+    <w:p>
+      <w:pPr>
+        <w:jc w:val="center"/>
+        <w:rPr>
+          <w:sz w:val="20"/>
+          <w:szCs w:val="20"/>
+        </w:rPr>
+      </w:pPr>
+      <w:r>
+        <w:rPr>
+          <w:rStyle w:val="a5"/>
+          <w:i w:val="0"/>
+          <w:iCs w:val="0"/>
+          <w:color w:val="auto"/>
+          <w:sz w:val="20"/>
+          <w:szCs w:val="20"/>
+        </w:rPr>
+        <w:t xml:space="preserve">Figura </w:t>
+      </w:r>
+      <w:r>
+        <w:rPr>
+          <w:rStyle w:val="a5"/>
+          <w:i w:val="0"/>
+          <w:iCs w:val="0"/>
+          <w:color w:val="auto"/>
+          <w:sz w:val="20"/>
+          <w:szCs w:val="20"/>
+        </w:rPr>
+        <w:t>3</w:t>
+      </w:r>
+      <w:r>
+        <w:rPr>
+          <w:rStyle w:val="a5"/>
+          <w:i w:val="0"/>
+          <w:iCs w:val="0"/>
+          <w:color w:val="auto"/>
+          <w:sz w:val="20"/>
+          <w:szCs w:val="20"/>
+        </w:rPr>
+        <w:t xml:space="preserve">. </w:t>
+      </w:r>
+      <w:r>
+        <w:rPr>
+          <w:rStyle w:val="a5"/>
+          <w:i w:val="0"/>
+          <w:iCs w:val="0"/>
+          <w:color w:val="auto"/>
+          <w:sz w:val="20"/>
+          <w:szCs w:val="20"/>
+        </w:rPr>
+        <w:t xml:space="preserve">Descripción del </w:t>
+      </w:r>
+      <w:proofErr w:type="spellStart"/>
+      <w:r>
+        <w:rPr>
+          <w:rStyle w:val="a5"/>
+          <w:i w:val="0"/>
+          <w:iCs w:val="0"/>
+          <w:color w:val="auto"/>
+          <w:sz w:val="20"/>
+          <w:szCs w:val="20"/>
+        </w:rPr>
+        <w:t>dataset</w:t>
+      </w:r>
+      <w:proofErr w:type="spellEnd"/>
+    </w:p>
+    <w:p>
+      <w:pPr>
+        <w:spacing w:line="276" w:lineRule="auto"/>
+        <w:jc w:val="both"/>
+        <w:rPr>
+          <w:sz w:val="24"/>
+          <w:szCs w:val="24"/>
+        </w:rPr>
+      </w:pPr>
+      <w:r>
+        <w:rPr>
+          <w:sz w:val="24"/>
+          <w:szCs w:val="24"/>
+        </w:rPr>
+        <w:t>En la figura 3 podemos ver que existe una gran diferencia entre el mínimo</w:t>
+      </w:r>
+      <w:r>
+        <w:rPr>
+          <w:sz w:val="24"/>
+          <w:szCs w:val="24"/>
+        </w:rPr>
+        <w:t xml:space="preserve"> </w:t>
+      </w:r>
+      <w:r>
+        <w:rPr>
+          <w:sz w:val="24"/>
+          <w:szCs w:val="24"/>
+        </w:rPr>
+        <w:t xml:space="preserve">de los datos y el 25% </w:t>
+      </w:r>
+      <w:r>
+        <w:rPr>
+          <w:sz w:val="24"/>
+          <w:szCs w:val="24"/>
+        </w:rPr>
+        <w:t xml:space="preserve">de los datos, esto también pasa con el máximo de los datos con el 75% de los datos, </w:t>
+      </w:r>
+      <w:r>
+        <w:rPr>
+          <w:sz w:val="24"/>
+          <w:szCs w:val="24"/>
+        </w:rPr>
+        <w:lastRenderedPageBreak/>
+        <w:t xml:space="preserve">es decir, que hay muchos datos con valores extremos afectando al modelo. Por lo tanto, el proceso de refinamiento fue eliminar esos datos seleccionando sólo 25% - 75% de los datos más representativos del </w:t>
+      </w:r>
+      <w:proofErr w:type="spellStart"/>
+      <w:r>
+        <w:rPr>
+          <w:sz w:val="24"/>
+          <w:szCs w:val="24"/>
+        </w:rPr>
+        <w:t>dataset</w:t>
+      </w:r>
+      <w:proofErr w:type="spellEnd"/>
+      <w:r>
+        <w:rPr>
+          <w:sz w:val="24"/>
+          <w:szCs w:val="24"/>
+        </w:rPr>
+        <w:t>.</w:t>
+      </w:r>
+    </w:p>
+    <w:p>
+      <w:pPr>
+        <w:spacing w:line="276" w:lineRule="auto"/>
+        <w:jc w:val="center"/>
+        <w:rPr>
+          <w:sz w:val="24"/>
+          <w:szCs w:val="24"/>
+        </w:rPr>
+      </w:pPr>
+      <w:r>
+        <w:rPr>
+          <w:sz w:val="24"/>
+          <w:szCs w:val="24"/>
+        </w:rPr>
+        <w:drawing>
+          <wp:inline distT="0" distB="0" distL="0" distR="0" wp14:anchorId="04E32A21" wp14:editId="32A9B006">
+            <wp:extent cx="5486400" cy="581660"/>
+            <wp:effectExtent l="0" t="0" r="0" b="8890"/>
+            <wp:docPr id="5" name="图片 5"/>
+            <wp:cNvGraphicFramePr>
+              <a:graphicFrameLocks xmlns:a="http://schemas.openxmlformats.org/drawingml/2006/main" noChangeAspect="1"/>
+            </wp:cNvGraphicFramePr>
+            <a:graphic xmlns:a="http://schemas.openxmlformats.org/drawingml/2006/main">
+              <a:graphicData uri="http://schemas.openxmlformats.org/drawingml/2006/picture">
+                <pic:pic xmlns:pic="http://schemas.openxmlformats.org/drawingml/2006/picture">
+                  <pic:nvPicPr>
+                    <pic:cNvPr id="1" name=""/>
+                    <pic:cNvPicPr/>
+                  </pic:nvPicPr>
+                  <pic:blipFill>
+                    <a:blip r:embed="rId9"/>
+                    <a:stretch>
+                      <a:fillRect/>
+                    </a:stretch>
+                  </pic:blipFill>
+                  <pic:spPr>
+                    <a:xfrm>
+                      <a:off x="0" y="0"/>
+                      <a:ext cx="5486400" cy="581660"/>
+                    </a:xfrm>
+                    <a:prstGeom prst="rect">
+                      <a:avLst/>
+                    </a:prstGeom>
+                  </pic:spPr>
+                </pic:pic>
+              </a:graphicData>
+            </a:graphic>
+          </wp:inline>
+        </w:drawing>
+      </w:r>
+    </w:p>
+    <w:p>
+      <w:pPr>
+        <w:jc w:val="center"/>
+        <w:rPr>
+          <w:rStyle w:val="a5"/>
+          <w:i w:val="0"/>
+          <w:iCs w:val="0"/>
+          <w:color w:val="auto"/>
+          <w:sz w:val="20"/>
+          <w:szCs w:val="20"/>
+        </w:rPr>
+      </w:pPr>
+      <w:r>
+        <w:rPr>
+          <w:rStyle w:val="a5"/>
+          <w:i w:val="0"/>
+          <w:iCs w:val="0"/>
+          <w:color w:val="auto"/>
+          <w:sz w:val="20"/>
+          <w:szCs w:val="20"/>
+        </w:rPr>
+        <w:t xml:space="preserve">Figura </w:t>
+      </w:r>
+      <w:r>
+        <w:rPr>
+          <w:rStyle w:val="a5"/>
+          <w:i w:val="0"/>
+          <w:iCs w:val="0"/>
+          <w:color w:val="auto"/>
+          <w:sz w:val="20"/>
+          <w:szCs w:val="20"/>
+        </w:rPr>
+        <w:t>3</w:t>
+      </w:r>
+      <w:r>
+        <w:rPr>
+          <w:rStyle w:val="a5"/>
+          <w:i w:val="0"/>
+          <w:iCs w:val="0"/>
+          <w:color w:val="auto"/>
+          <w:sz w:val="20"/>
+          <w:szCs w:val="20"/>
+        </w:rPr>
+        <w:t xml:space="preserve">. </w:t>
+      </w:r>
+      <w:r>
+        <w:rPr>
+          <w:rStyle w:val="a5"/>
+          <w:i w:val="0"/>
+          <w:iCs w:val="0"/>
+          <w:color w:val="auto"/>
+          <w:sz w:val="20"/>
+          <w:szCs w:val="20"/>
+        </w:rPr>
+        <w:t>Selección de datos</w:t>
+      </w:r>
+    </w:p>
+    <w:p>
+      <w:pPr>
+        <w:jc w:val="both"/>
+        <w:rPr>
+          <w:sz w:val="24"/>
+          <w:szCs w:val="24"/>
+        </w:rPr>
+      </w:pPr>
+      <w:r>
+        <w:rPr>
+          <w:sz w:val="24"/>
+          <w:szCs w:val="24"/>
+        </w:rPr>
+        <w:t xml:space="preserve">Después, se aplicó el mismo procedimiento: dividiendo en </w:t>
+      </w:r>
+      <w:proofErr w:type="spellStart"/>
+      <w:r>
+        <w:rPr>
+          <w:sz w:val="24"/>
+          <w:szCs w:val="24"/>
+        </w:rPr>
+        <w:t>train</w:t>
+      </w:r>
+      <w:proofErr w:type="spellEnd"/>
+      <w:r>
+        <w:rPr>
+          <w:sz w:val="24"/>
+          <w:szCs w:val="24"/>
+        </w:rPr>
+        <w:t xml:space="preserve"> y test y aplicar la técnica de </w:t>
+      </w:r>
+      <w:proofErr w:type="spellStart"/>
+      <w:r>
+        <w:rPr>
+          <w:sz w:val="24"/>
+          <w:szCs w:val="24"/>
+        </w:rPr>
+        <w:t>cross</w:t>
+      </w:r>
+      <w:proofErr w:type="spellEnd"/>
+      <w:r>
+        <w:rPr>
+          <w:sz w:val="24"/>
+          <w:szCs w:val="24"/>
+        </w:rPr>
+        <w:t xml:space="preserve"> </w:t>
+      </w:r>
+      <w:proofErr w:type="spellStart"/>
+      <w:r>
+        <w:rPr>
+          <w:sz w:val="24"/>
+          <w:szCs w:val="24"/>
+        </w:rPr>
+        <w:t>validation</w:t>
+      </w:r>
+      <w:proofErr w:type="spellEnd"/>
+      <w:r>
+        <w:rPr>
+          <w:sz w:val="24"/>
+          <w:szCs w:val="24"/>
+        </w:rPr>
+        <w:t>, y arrojo el siguiente resultado:</w:t>
+      </w:r>
+    </w:p>
+    <w:p>
+      <w:pPr>
+        <w:jc w:val="center"/>
+        <w:rPr>
+          <w:sz w:val="24"/>
+          <w:szCs w:val="24"/>
+        </w:rPr>
+      </w:pPr>
+      <w:r>
+        <w:rPr>
+          <w:sz w:val="24"/>
+          <w:szCs w:val="24"/>
+        </w:rPr>
+        <w:drawing>
+          <wp:inline distT="0" distB="0" distL="0" distR="0" wp14:anchorId="7A6EA6F7" wp14:editId="06AD62F7">
+            <wp:extent cx="3733800" cy="2495550"/>
+            <wp:effectExtent l="0" t="0" r="0" b="0"/>
+            <wp:docPr id="7" name="图片 7" descr="图表, 折线图&#10;&#10;描述已自动生成"/>
+            <wp:cNvGraphicFramePr>
+              <a:graphicFrameLocks xmlns:a="http://schemas.openxmlformats.org/drawingml/2006/main" noChangeAspect="1"/>
+            </wp:cNvGraphicFramePr>
+            <a:graphic xmlns:a="http://schemas.openxmlformats.org/drawingml/2006/main">
+              <a:graphicData uri="http://schemas.openxmlformats.org/drawingml/2006/picture">
+                <pic:pic xmlns:pic="http://schemas.openxmlformats.org/drawingml/2006/picture">
+                  <pic:nvPicPr>
+                    <pic:cNvPr id="7" name="图片 7" descr="图表, 折线图&#10;&#10;描述已自动生成"/>
+                    <pic:cNvPicPr/>
+                  </pic:nvPicPr>
+                  <pic:blipFill>
+                    <a:blip r:embed="rId10"/>
+                    <a:stretch>
+                      <a:fillRect/>
+                    </a:stretch>
+                  </pic:blipFill>
+                  <pic:spPr>
+                    <a:xfrm>
+                      <a:off x="0" y="0"/>
+                      <a:ext cx="3733800" cy="2495550"/>
+                    </a:xfrm>
+                    <a:prstGeom prst="rect">
+                      <a:avLst/>
+                    </a:prstGeom>
+                  </pic:spPr>
+                </pic:pic>
+              </a:graphicData>
+            </a:graphic>
+          </wp:inline>
+        </w:drawing>
+      </w:r>
+    </w:p>
+    <w:p>
+      <w:pPr>
+        <w:jc w:val="center"/>
+        <w:rPr>
+          <w:rStyle w:val="a5"/>
+          <w:i w:val="0"/>
+          <w:iCs w:val="0"/>
+          <w:color w:val="auto"/>
+          <w:sz w:val="20"/>
+          <w:szCs w:val="20"/>
+        </w:rPr>
+      </w:pPr>
+      <w:r>
+        <w:rPr>
+          <w:rStyle w:val="a5"/>
+          <w:i w:val="0"/>
+          <w:iCs w:val="0"/>
+          <w:color w:val="auto"/>
+          <w:sz w:val="20"/>
+          <w:szCs w:val="20"/>
+        </w:rPr>
+        <w:t xml:space="preserve">Figura </w:t>
+      </w:r>
+      <w:r>
+        <w:rPr>
+          <w:rStyle w:val="a5"/>
+          <w:i w:val="0"/>
+          <w:iCs w:val="0"/>
+          <w:color w:val="auto"/>
+          <w:sz w:val="20"/>
+          <w:szCs w:val="20"/>
+        </w:rPr>
+        <w:t>4. Gráfica del modelo refinado</w:t>
+      </w:r>
+    </w:p>
+    <w:p>
+      <w:pPr>
+        <w:jc w:val="both"/>
+        <w:rPr>
+          <w:sz w:val="24"/>
+          <w:szCs w:val="24"/>
+        </w:rPr>
+      </w:pPr>
+      <w:r>
+        <w:rPr>
+          <w:sz w:val="24"/>
+          <w:szCs w:val="24"/>
+        </w:rPr>
+        <w:t xml:space="preserve">En la figura 4 podemos notar que </w:t>
+      </w:r>
+      <w:r>
+        <w:rPr>
+          <w:sz w:val="24"/>
+          <w:szCs w:val="24"/>
+        </w:rPr>
+        <w:t xml:space="preserve">el grado de </w:t>
+      </w:r>
+      <w:proofErr w:type="spellStart"/>
+      <w:r>
+        <w:rPr>
+          <w:sz w:val="24"/>
+          <w:szCs w:val="24"/>
+        </w:rPr>
+        <w:t>bias</w:t>
+      </w:r>
+      <w:proofErr w:type="spellEnd"/>
+      <w:r>
+        <w:rPr>
+          <w:sz w:val="24"/>
+          <w:szCs w:val="24"/>
+        </w:rPr>
+        <w:t xml:space="preserve"> se redujo cierta manera después de descartar los valores extremos</w:t>
+      </w:r>
+      <w:r>
+        <w:rPr>
+          <w:sz w:val="24"/>
+          <w:szCs w:val="24"/>
+        </w:rPr>
+        <w:t>, p</w:t>
+      </w:r>
+      <w:r>
+        <w:rPr>
+          <w:sz w:val="24"/>
+          <w:szCs w:val="24"/>
+        </w:rPr>
+        <w:t xml:space="preserve">or lo cual el nuevo grado de </w:t>
+      </w:r>
+      <w:proofErr w:type="spellStart"/>
+      <w:r>
+        <w:rPr>
+          <w:sz w:val="24"/>
+          <w:szCs w:val="24"/>
+        </w:rPr>
+        <w:t>bias</w:t>
+      </w:r>
+      <w:proofErr w:type="spellEnd"/>
+      <w:r>
+        <w:rPr>
+          <w:sz w:val="24"/>
+          <w:szCs w:val="24"/>
+        </w:rPr>
+        <w:t xml:space="preserve"> es medio y el grado de varianza se mantuvo en bajo</w:t>
+      </w:r>
+      <w:r>
+        <w:rPr>
+          <w:sz w:val="24"/>
+          <w:szCs w:val="24"/>
+        </w:rPr>
+        <w:t>. Con estos resultados podemos considerar que</w:t>
+      </w:r>
+      <w:r>
+        <w:rPr>
+          <w:sz w:val="24"/>
+          <w:szCs w:val="24"/>
+        </w:rPr>
+        <w:t xml:space="preserve">, el modelo todavía se necesita bajar un grado de </w:t>
+      </w:r>
+      <w:proofErr w:type="spellStart"/>
+      <w:r>
+        <w:rPr>
+          <w:sz w:val="24"/>
+          <w:szCs w:val="24"/>
+        </w:rPr>
+        <w:t>bias</w:t>
+      </w:r>
+      <w:proofErr w:type="spellEnd"/>
+      <w:r>
+        <w:rPr>
+          <w:sz w:val="24"/>
+          <w:szCs w:val="24"/>
+        </w:rPr>
+        <w:t xml:space="preserve"> para ser una modelo óptima, por lo cual, todavía se necesita hacer refinamiento sobre el modelo.</w:t>
+      </w:r>
+      <w:r>
+        <w:rPr>
+          <w:sz w:val="24"/>
+          <w:szCs w:val="24"/>
+        </w:rPr>
+        <w:t xml:space="preserve"> </w:t>
       </w:r>
     </w:p>
     <w:sectPr>
@@ -1680,7 +2599,7 @@
   <w:style w:type="paragraph" w:default="1" w:styleId="a">
     <w:name w:val="Normal"/>
     <w:qFormat/>
-    <w:rsid w:val="00C908F2"/>
+    <w:rsid w:val="00C10F09"/>
   </w:style>
   <w:style w:type="paragraph" w:styleId="1">
     <w:name w:val="heading 1"/>

</xml_diff>